<commit_message>
Datenblätter & Blockschaltbild V999
Datenblatt TDA2030 und DTW 72-8
</commit_message>
<xml_diff>
--- a/form/dokumentation-de.docx
+++ b/form/dokumentation-de.docx
@@ -852,26 +852,26 @@
                 <w:lang w:val="de-AT" w:eastAsia="de-AT"/>
               </w:rPr>
               <w:drawing>
-                <wp:anchor distT="0" distB="0" distL="114300" distR="114300" simplePos="0" relativeHeight="251658240" behindDoc="1" locked="0" layoutInCell="1" allowOverlap="1" wp14:anchorId="4D3C1885" wp14:editId="44B551EA">
+                <wp:anchor distT="0" distB="0" distL="114300" distR="114300" simplePos="0" relativeHeight="251658240" behindDoc="1" locked="0" layoutInCell="1" allowOverlap="1" wp14:anchorId="69E809F4" wp14:editId="47900671">
                   <wp:simplePos x="0" y="0"/>
-                  <wp:positionH relativeFrom="margin">
-                    <wp:align>center</wp:align>
+                  <wp:positionH relativeFrom="column">
+                    <wp:posOffset>5021580</wp:posOffset>
                   </wp:positionH>
                   <wp:positionV relativeFrom="paragraph">
-                    <wp:posOffset>240030</wp:posOffset>
+                    <wp:posOffset>-139700</wp:posOffset>
                   </wp:positionV>
-                  <wp:extent cx="4097020" cy="2743200"/>
-                  <wp:effectExtent l="0" t="0" r="0" b="0"/>
+                  <wp:extent cx="4130040" cy="2558415"/>
+                  <wp:effectExtent l="0" t="0" r="3810" b="0"/>
                   <wp:wrapTight wrapText="bothSides">
                     <wp:wrapPolygon edited="0">
                       <wp:start x="0" y="0"/>
-                      <wp:lineTo x="0" y="21450"/>
-                      <wp:lineTo x="21493" y="21450"/>
-                      <wp:lineTo x="21493" y="0"/>
+                      <wp:lineTo x="0" y="21391"/>
+                      <wp:lineTo x="21520" y="21391"/>
+                      <wp:lineTo x="21520" y="0"/>
                       <wp:lineTo x="0" y="0"/>
                     </wp:wrapPolygon>
                   </wp:wrapTight>
-                  <wp:docPr id="1" name="Grafik 1" descr="C:\Users\Andi\AppData\Local\Microsoft\Windows\INetCache\Content.Word\blockschaltbildV2.png"/>
+                  <wp:docPr id="2" name="Grafik 2" descr="C:\Users\Andi\AppData\Local\Microsoft\Windows\INetCache\Content.Word\blockschaltbildV2.png"/>
                   <wp:cNvGraphicFramePr>
                     <a:graphicFrameLocks xmlns:a="http://schemas.openxmlformats.org/drawingml/2006/main" noChangeAspect="1"/>
                   </wp:cNvGraphicFramePr>
@@ -900,7 +900,7 @@
                         <pic:spPr bwMode="auto">
                           <a:xfrm>
                             <a:off x="0" y="0"/>
-                            <a:ext cx="4097020" cy="2743200"/>
+                            <a:ext cx="4130040" cy="2558415"/>
                           </a:xfrm>
                           <a:prstGeom prst="rect">
                             <a:avLst/>

</xml_diff>

<commit_message>
Arbeitsnachweis (form) & kleinere Anpassungen
</commit_message>
<xml_diff>
--- a/form/dokumentation-de.docx
+++ b/form/dokumentation-de.docx
@@ -265,16 +265,8 @@
               <w:rPr>
                 <w:rFonts w:ascii="Arial" w:hAnsi="Arial" w:cs="Arial"/>
               </w:rPr>
-              <w:t>Bluetooth-</w:t>
-            </w:r>
-            <w:proofErr w:type="spellStart"/>
-            <w:r>
-              <w:rPr>
-                <w:rFonts w:ascii="Arial" w:hAnsi="Arial" w:cs="Arial"/>
-              </w:rPr>
-              <w:t>Aktivbox</w:t>
-            </w:r>
-            <w:proofErr w:type="spellEnd"/>
+              <w:t>Bluetooth-Aktivbox</w:t>
+            </w:r>
           </w:p>
         </w:tc>
       </w:tr>
@@ -496,19 +488,11 @@
               </w:rPr>
               <w:t xml:space="preserve">Die Frequenzweichen beinhalten aktive </w:t>
             </w:r>
-            <w:proofErr w:type="spellStart"/>
-            <w:r>
-              <w:rPr>
-                <w:rFonts w:ascii="Arial" w:hAnsi="Arial" w:cs="Arial"/>
-              </w:rPr>
-              <w:t>Butterworth</w:t>
-            </w:r>
-            <w:proofErr w:type="spellEnd"/>
-            <w:r>
-              <w:rPr>
-                <w:rFonts w:ascii="Arial" w:hAnsi="Arial" w:cs="Arial"/>
-              </w:rPr>
-              <w:t>-</w:t>
+            <w:r>
+              <w:rPr>
+                <w:rFonts w:ascii="Arial" w:hAnsi="Arial" w:cs="Arial"/>
+              </w:rPr>
+              <w:t>Butterworth-</w:t>
             </w:r>
             <w:r>
               <w:rPr>
@@ -728,35 +712,7 @@
               <w:rPr>
                 <w:rFonts w:ascii="Arial" w:hAnsi="Arial" w:cs="Arial"/>
               </w:rPr>
-              <w:t>Boxen für Subwoofer und Satelliten (</w:t>
-            </w:r>
-            <w:proofErr w:type="spellStart"/>
-            <w:r>
-              <w:rPr>
-                <w:rFonts w:ascii="Arial" w:hAnsi="Arial" w:cs="Arial"/>
-              </w:rPr>
-              <w:t>Hochtöner</w:t>
-            </w:r>
-            <w:proofErr w:type="spellEnd"/>
-            <w:r>
-              <w:rPr>
-                <w:rFonts w:ascii="Arial" w:hAnsi="Arial" w:cs="Arial"/>
-              </w:rPr>
-              <w:t xml:space="preserve"> &amp; </w:t>
-            </w:r>
-            <w:proofErr w:type="spellStart"/>
-            <w:r>
-              <w:rPr>
-                <w:rFonts w:ascii="Arial" w:hAnsi="Arial" w:cs="Arial"/>
-              </w:rPr>
-              <w:t>Tieftöner</w:t>
-            </w:r>
-            <w:proofErr w:type="spellEnd"/>
-            <w:r>
-              <w:rPr>
-                <w:rFonts w:ascii="Arial" w:hAnsi="Arial" w:cs="Arial"/>
-              </w:rPr>
-              <w:t>)</w:t>
+              <w:t>Boxen für Subwoofer und Satelliten (Hochtöner &amp; Tieftöner)</w:t>
             </w:r>
           </w:p>
         </w:tc>
@@ -776,8 +732,6 @@
           <w:rFonts w:ascii="Arial" w:hAnsi="Arial" w:cs="Arial"/>
         </w:rPr>
       </w:pPr>
-      <w:bookmarkStart w:id="0" w:name="_GoBack"/>
-      <w:bookmarkEnd w:id="0"/>
     </w:p>
     <w:tbl>
       <w:tblPr>
@@ -852,22 +806,22 @@
                 <w:lang w:val="de-AT" w:eastAsia="de-AT"/>
               </w:rPr>
               <w:drawing>
-                <wp:anchor distT="0" distB="0" distL="114300" distR="114300" simplePos="0" relativeHeight="251658240" behindDoc="1" locked="0" layoutInCell="1" allowOverlap="1" wp14:anchorId="69E809F4" wp14:editId="47900671">
+                <wp:anchor distT="0" distB="0" distL="114300" distR="114300" simplePos="0" relativeHeight="251658240" behindDoc="1" locked="0" layoutInCell="1" allowOverlap="1" wp14:anchorId="69E809F4" wp14:editId="709340EC">
                   <wp:simplePos x="0" y="0"/>
                   <wp:positionH relativeFrom="column">
-                    <wp:posOffset>5021580</wp:posOffset>
+                    <wp:posOffset>12065</wp:posOffset>
                   </wp:positionH>
                   <wp:positionV relativeFrom="paragraph">
-                    <wp:posOffset>-139700</wp:posOffset>
+                    <wp:posOffset>-2486025</wp:posOffset>
                   </wp:positionV>
-                  <wp:extent cx="4130040" cy="2558415"/>
-                  <wp:effectExtent l="0" t="0" r="3810" b="0"/>
+                  <wp:extent cx="3988435" cy="2470785"/>
+                  <wp:effectExtent l="0" t="0" r="0" b="5715"/>
                   <wp:wrapTight wrapText="bothSides">
                     <wp:wrapPolygon edited="0">
                       <wp:start x="0" y="0"/>
-                      <wp:lineTo x="0" y="21391"/>
-                      <wp:lineTo x="21520" y="21391"/>
-                      <wp:lineTo x="21520" y="0"/>
+                      <wp:lineTo x="0" y="21483"/>
+                      <wp:lineTo x="21459" y="21483"/>
+                      <wp:lineTo x="21459" y="0"/>
                       <wp:lineTo x="0" y="0"/>
                     </wp:wrapPolygon>
                   </wp:wrapTight>
@@ -900,7 +854,7 @@
                         <pic:spPr bwMode="auto">
                           <a:xfrm>
                             <a:off x="0" y="0"/>
-                            <a:ext cx="4130040" cy="2558415"/>
+                            <a:ext cx="3988435" cy="2470785"/>
                           </a:xfrm>
                           <a:prstGeom prst="rect">
                             <a:avLst/>
@@ -940,30 +894,28 @@
               <w:rPr>
                 <w:rFonts w:ascii="Arial" w:hAnsi="Arial" w:cs="Arial"/>
               </w:rPr>
-              <w:t xml:space="preserve">Das Stereo-Audiosignal wird im Bluetooth-Hauptboard erzeugt und an die Frequenzweichen geschickt. Dort wird es in verschiedene Frequenzbereiche aufgeteilt (für </w:t>
-            </w:r>
-            <w:proofErr w:type="spellStart"/>
-            <w:r>
-              <w:rPr>
-                <w:rFonts w:ascii="Arial" w:hAnsi="Arial" w:cs="Arial"/>
-              </w:rPr>
-              <w:t>Hochtöner</w:t>
-            </w:r>
-            <w:proofErr w:type="spellEnd"/>
-            <w:r>
-              <w:rPr>
-                <w:rFonts w:ascii="Arial" w:hAnsi="Arial" w:cs="Arial"/>
-              </w:rPr>
-              <w:t xml:space="preserve">, </w:t>
-            </w:r>
-            <w:proofErr w:type="spellStart"/>
-            <w:r>
-              <w:rPr>
-                <w:rFonts w:ascii="Arial" w:hAnsi="Arial" w:cs="Arial"/>
-              </w:rPr>
-              <w:t>Tieftöner</w:t>
-            </w:r>
-            <w:proofErr w:type="spellEnd"/>
+              <w:t>Das Stereo-Audiosignal wird im Bluetooth-Hauptboard erzeugt und an die Frequenzweichen geschickt. Dort wird es in verschiedene Frequenzbe</w:t>
+            </w:r>
+            <w:r>
+              <w:rPr>
+                <w:rFonts w:ascii="Arial" w:hAnsi="Arial" w:cs="Arial"/>
+              </w:rPr>
+              <w:t>reiche aufgeteilt (für Hochton-Lautsprecher</w:t>
+            </w:r>
+            <w:r>
+              <w:rPr>
+                <w:rFonts w:ascii="Arial" w:hAnsi="Arial" w:cs="Arial"/>
+              </w:rPr>
+              <w:t>, Tieft</w:t>
+            </w:r>
+            <w:r>
+              <w:rPr>
+                <w:rFonts w:ascii="Arial" w:hAnsi="Arial" w:cs="Arial"/>
+              </w:rPr>
+              <w:t>on-Lautsprecher</w:t>
+            </w:r>
+            <w:bookmarkStart w:id="0" w:name="_GoBack"/>
+            <w:bookmarkEnd w:id="0"/>
             <w:r>
               <w:rPr>
                 <w:rFonts w:ascii="Arial" w:hAnsi="Arial" w:cs="Arial"/>
@@ -1160,19 +1112,11 @@
                 <w:rFonts w:ascii="Arial" w:hAnsi="Arial" w:cs="Arial"/>
               </w:rPr>
             </w:pPr>
-            <w:proofErr w:type="spellStart"/>
-            <w:r>
-              <w:rPr>
-                <w:rFonts w:ascii="Arial" w:hAnsi="Arial" w:cs="Arial"/>
-              </w:rPr>
-              <w:t>HTBLuVA</w:t>
-            </w:r>
-            <w:proofErr w:type="spellEnd"/>
-            <w:r>
-              <w:rPr>
-                <w:rFonts w:ascii="Arial" w:hAnsi="Arial" w:cs="Arial"/>
-              </w:rPr>
-              <w:t xml:space="preserve"> St. Pölten, Waldstraße 3, 3100 St. Pölten</w:t>
+            <w:r>
+              <w:rPr>
+                <w:rFonts w:ascii="Arial" w:hAnsi="Arial" w:cs="Arial"/>
+              </w:rPr>
+              <w:t>HTBLuVA St. Pölten, Waldstraße 3, 3100 St. Pölten</w:t>
             </w:r>
           </w:p>
         </w:tc>
@@ -1340,7 +1284,6 @@
               </w:rPr>
               <w:t>Abteilungsvorstand/</w:t>
             </w:r>
-            <w:proofErr w:type="spellStart"/>
             <w:r>
               <w:rPr>
                 <w:rFonts w:ascii="Arial" w:hAnsi="Arial" w:cs="Arial"/>
@@ -1349,7 +1292,6 @@
               </w:rPr>
               <w:t>Abteilungsvorständin</w:t>
             </w:r>
-            <w:proofErr w:type="spellEnd"/>
           </w:p>
         </w:tc>
       </w:tr>

</xml_diff>